<commit_message>
update programa van eisen
</commit_message>
<xml_diff>
--- a/documentatie/Programma_van_Eisen.docx
+++ b/documentatie/Programma_van_Eisen.docx
@@ -87,28 +87,85 @@
                         <w:txbxContent>
                           <w:p>
                             <w:r>
-                              <w:t>Naam:</w:t>
+                              <w:rPr>
+                                <w:b/>
+                                <w:bCs/>
+                              </w:rPr>
+                              <w:t xml:space="preserve">Naam: </w:t>
                             </w:r>
                             <w:r>
-                              <w:t xml:space="preserve"> </w:t>
+                              <w:t>YaYeet</w:t>
                             </w:r>
-                            <w:proofErr w:type="spellStart"/>
-                            <w:r>
-                              <w:t>Yeet</w:t>
-                            </w:r>
-                            <w:proofErr w:type="spellEnd"/>
                           </w:p>
                           <w:p>
+                            <w:pPr>
+                              <w:rPr>
+                                <w:b/>
+                                <w:bCs/>
+                              </w:rPr>
+                            </w:pPr>
                             <w:r>
-                              <w:t>Datum:</w:t>
-                            </w:r>
-                            <w:r>
-                              <w:t xml:space="preserve"> 9/9/2020</w:t>
+                              <w:rPr>
+                                <w:b/>
+                                <w:bCs/>
+                              </w:rPr>
+                              <w:t>Groepsleden:</w:t>
                             </w:r>
                           </w:p>
                           <w:p>
                             <w:r>
-                              <w:t>Versie: 1.0</w:t>
+                              <w:t>Wesley van der  Vliet</w:t>
+                            </w:r>
+                          </w:p>
+                          <w:p>
+                            <w:r>
+                              <w:t>Remco van Oudheusden</w:t>
+                            </w:r>
+                          </w:p>
+                          <w:p>
+                            <w:r>
+                              <w:t>Anthony Man</w:t>
+                            </w:r>
+                          </w:p>
+                          <w:p>
+                            <w:r>
+                              <w:t>Laurens Tobias</w:t>
+                            </w:r>
+                          </w:p>
+                          <w:p>
+                            <w:r>
+                              <w:t>Bas Visser</w:t>
+                            </w:r>
+                          </w:p>
+                          <w:p>
+                            <w:r>
+                              <w:rPr>
+                                <w:b/>
+                                <w:bCs/>
+                              </w:rPr>
+                              <w:t xml:space="preserve">Klas: </w:t>
+                            </w:r>
+                            <w:r>
+                              <w:t>4A8A</w:t>
+                            </w:r>
+                          </w:p>
+                          <w:p>
+                            <w:r>
+                              <w:rPr>
+                                <w:b/>
+                                <w:bCs/>
+                              </w:rPr>
+                              <w:t>D</w:t>
+                            </w:r>
+                            <w:r>
+                              <w:rPr>
+                                <w:b/>
+                                <w:bCs/>
+                              </w:rPr>
+                              <w:t xml:space="preserve">atum: </w:t>
+                            </w:r>
+                            <w:r>
+                              <w:t>12-10-2020</w:t>
                             </w:r>
                           </w:p>
                         </w:txbxContent>
@@ -139,28 +196,85 @@
                   <w:txbxContent>
                     <w:p>
                       <w:r>
-                        <w:t>Naam:</w:t>
+                        <w:rPr>
+                          <w:b/>
+                          <w:bCs/>
+                        </w:rPr>
+                        <w:t xml:space="preserve">Naam: </w:t>
                       </w:r>
                       <w:r>
-                        <w:t xml:space="preserve"> </w:t>
+                        <w:t>YaYeet</w:t>
                       </w:r>
-                      <w:proofErr w:type="spellStart"/>
-                      <w:r>
-                        <w:t>Yeet</w:t>
-                      </w:r>
-                      <w:proofErr w:type="spellEnd"/>
                     </w:p>
                     <w:p>
+                      <w:pPr>
+                        <w:rPr>
+                          <w:b/>
+                          <w:bCs/>
+                        </w:rPr>
+                      </w:pPr>
                       <w:r>
-                        <w:t>Datum:</w:t>
-                      </w:r>
-                      <w:r>
-                        <w:t xml:space="preserve"> 9/9/2020</w:t>
+                        <w:rPr>
+                          <w:b/>
+                          <w:bCs/>
+                        </w:rPr>
+                        <w:t>Groepsleden:</w:t>
                       </w:r>
                     </w:p>
                     <w:p>
                       <w:r>
-                        <w:t>Versie: 1.0</w:t>
+                        <w:t>Wesley van der  Vliet</w:t>
+                      </w:r>
+                    </w:p>
+                    <w:p>
+                      <w:r>
+                        <w:t>Remco van Oudheusden</w:t>
+                      </w:r>
+                    </w:p>
+                    <w:p>
+                      <w:r>
+                        <w:t>Anthony Man</w:t>
+                      </w:r>
+                    </w:p>
+                    <w:p>
+                      <w:r>
+                        <w:t>Laurens Tobias</w:t>
+                      </w:r>
+                    </w:p>
+                    <w:p>
+                      <w:r>
+                        <w:t>Bas Visser</w:t>
+                      </w:r>
+                    </w:p>
+                    <w:p>
+                      <w:r>
+                        <w:rPr>
+                          <w:b/>
+                          <w:bCs/>
+                        </w:rPr>
+                        <w:t xml:space="preserve">Klas: </w:t>
+                      </w:r>
+                      <w:r>
+                        <w:t>4A8A</w:t>
+                      </w:r>
+                    </w:p>
+                    <w:p>
+                      <w:r>
+                        <w:rPr>
+                          <w:b/>
+                          <w:bCs/>
+                        </w:rPr>
+                        <w:t>D</w:t>
+                      </w:r>
+                      <w:r>
+                        <w:rPr>
+                          <w:b/>
+                          <w:bCs/>
+                        </w:rPr>
+                        <w:t xml:space="preserve">atum: </w:t>
+                      </w:r>
+                      <w:r>
+                        <w:t>12-10-2020</w:t>
                       </w:r>
                     </w:p>
                   </w:txbxContent>
@@ -405,41 +519,7 @@
                 <w:noProof/>
                 <w:webHidden/>
               </w:rPr>
-              <w:fldChar w:fldCharType="begin"/>
-            </w:r>
-            <w:r>
-              <w:rPr>
-                <w:noProof/>
-                <w:webHidden/>
-              </w:rPr>
-              <w:instrText xml:space="preserve"> PAGEREF _Toc482087004 \h </w:instrText>
-            </w:r>
-            <w:r>
-              <w:rPr>
-                <w:noProof/>
-                <w:webHidden/>
-              </w:rPr>
-            </w:r>
-            <w:r>
-              <w:rPr>
-                <w:noProof/>
-                <w:webHidden/>
-              </w:rPr>
-              <w:fldChar w:fldCharType="separate"/>
-            </w:r>
-            <w:r>
-              <w:rPr>
-                <w:noProof/>
-                <w:webHidden/>
-              </w:rPr>
-              <w:t>3</w:t>
-            </w:r>
-            <w:r>
-              <w:rPr>
-                <w:noProof/>
-                <w:webHidden/>
-              </w:rPr>
-              <w:fldChar w:fldCharType="end"/>
+              <w:t>4</w:t>
             </w:r>
           </w:hyperlink>
         </w:p>
@@ -475,41 +555,7 @@
                 <w:noProof/>
                 <w:webHidden/>
               </w:rPr>
-              <w:fldChar w:fldCharType="begin"/>
-            </w:r>
-            <w:r>
-              <w:rPr>
-                <w:noProof/>
-                <w:webHidden/>
-              </w:rPr>
-              <w:instrText xml:space="preserve"> PAGEREF _Toc482087005 \h </w:instrText>
-            </w:r>
-            <w:r>
-              <w:rPr>
-                <w:noProof/>
-                <w:webHidden/>
-              </w:rPr>
-            </w:r>
-            <w:r>
-              <w:rPr>
-                <w:noProof/>
-                <w:webHidden/>
-              </w:rPr>
-              <w:fldChar w:fldCharType="separate"/>
-            </w:r>
-            <w:r>
-              <w:rPr>
-                <w:noProof/>
-                <w:webHidden/>
-              </w:rPr>
-              <w:t>3</w:t>
-            </w:r>
-            <w:r>
-              <w:rPr>
-                <w:noProof/>
-                <w:webHidden/>
-              </w:rPr>
-              <w:fldChar w:fldCharType="end"/>
+              <w:t>4</w:t>
             </w:r>
           </w:hyperlink>
         </w:p>
@@ -685,41 +731,7 @@
                 <w:noProof/>
                 <w:webHidden/>
               </w:rPr>
-              <w:fldChar w:fldCharType="begin"/>
-            </w:r>
-            <w:r>
-              <w:rPr>
-                <w:noProof/>
-                <w:webHidden/>
-              </w:rPr>
-              <w:instrText xml:space="preserve"> PAGEREF _Toc482087008 \h </w:instrText>
-            </w:r>
-            <w:r>
-              <w:rPr>
-                <w:noProof/>
-                <w:webHidden/>
-              </w:rPr>
-            </w:r>
-            <w:r>
-              <w:rPr>
-                <w:noProof/>
-                <w:webHidden/>
-              </w:rPr>
-              <w:fldChar w:fldCharType="separate"/>
-            </w:r>
-            <w:r>
-              <w:rPr>
-                <w:noProof/>
-                <w:webHidden/>
-              </w:rPr>
-              <w:t>4</w:t>
-            </w:r>
-            <w:r>
-              <w:rPr>
-                <w:noProof/>
-                <w:webHidden/>
-              </w:rPr>
-              <w:fldChar w:fldCharType="end"/>
+              <w:t>5</w:t>
             </w:r>
           </w:hyperlink>
         </w:p>
@@ -769,23 +781,13 @@
     <w:p>
       <w:bookmarkStart w:id="2" w:name="_Toc440616373"/>
       <w:r>
-        <w:t xml:space="preserve">Wij van </w:t>
-      </w:r>
-      <w:proofErr w:type="spellStart"/>
-      <w:r>
-        <w:t>Yeet</w:t>
-      </w:r>
-      <w:proofErr w:type="spellEnd"/>
-      <w:r>
-        <w:t xml:space="preserve"> hebben de opdracht gekregen om een website te maken van </w:t>
-      </w:r>
-      <w:proofErr w:type="spellStart"/>
-      <w:r>
-        <w:t>GamePlayParty</w:t>
-      </w:r>
-      <w:proofErr w:type="spellEnd"/>
-      <w:r>
-        <w:t>. De opdracht bestaat uit een website dat jongeren aanspreek om te reserveren om meet te doen aan de event.</w:t>
+        <w:t xml:space="preserve">Wij van Yeet hebben de opdracht gekregen om een website te maken van GamePlayParty. De opdracht bestaat uit een website dat jongeren aanspreek om te reserveren </w:t>
+      </w:r>
+      <w:r>
+        <w:t>voor een</w:t>
+      </w:r>
+      <w:r>
+        <w:t xml:space="preserve"> event.</w:t>
       </w:r>
     </w:p>
     <w:p>
@@ -809,13 +811,8 @@
       <w:bookmarkStart w:id="4" w:name="_Toc440616374"/>
       <w:bookmarkStart w:id="5" w:name="_Toc447875274"/>
       <w:bookmarkStart w:id="6" w:name="_Toc440616375"/>
-      <w:proofErr w:type="spellStart"/>
-      <w:r>
-        <w:t>GamePlayParty</w:t>
-      </w:r>
-      <w:proofErr w:type="spellEnd"/>
-      <w:r>
-        <w:t xml:space="preserve"> is een evenementenorganisatie die gebruik maakt van hun samenwerkingsverdrag met bioscopen. Hierdoor verhuren ze vooral bioscoopzalen waarin gasten kunnen gamen. Ook verhuren / verkopen ze eventuele feestpakketten waarin gasten voordat ze reserveren de keuze hebben.</w:t>
+      <w:r>
+        <w:t>GamePlayParty is een evenementenorganisatie die gebruik maakt van hun samenwerkingsverdrag met bioscopen. Hierdoor verhuren ze vooral bioscoopzalen waarin gasten kunnen gamen. Ook verhuren / verkopen ze eventuele feestpakketten waarin gasten voordat ze reserveren de keuze hebben.</w:t>
       </w:r>
     </w:p>
     <w:p>
@@ -843,34 +840,68 @@
         </w:rPr>
       </w:pPr>
       <w:bookmarkStart w:id="8" w:name="_Toc447875275"/>
-      <w:proofErr w:type="spellStart"/>
-      <w:r>
-        <w:rPr>
-          <w:rFonts w:ascii="Calibri" w:hAnsi="Calibri"/>
-        </w:rPr>
-        <w:t>GamePlayParty</w:t>
-      </w:r>
-      <w:proofErr w:type="spellEnd"/>
-      <w:r>
-        <w:rPr>
-          <w:rFonts w:ascii="Calibri" w:hAnsi="Calibri"/>
-        </w:rPr>
-        <w:t xml:space="preserve"> is een bedrijf dat samenwerkingen vormen met meerdere bioscopen. Maar, hebben eventuele moeite om hun doelgroep te bereiken. Daarvoor hebben ze software development bedrijf </w:t>
-      </w:r>
-      <w:proofErr w:type="spellStart"/>
-      <w:r>
-        <w:rPr>
-          <w:rFonts w:ascii="Calibri" w:hAnsi="Calibri"/>
-        </w:rPr>
-        <w:t>YaYeet</w:t>
-      </w:r>
-      <w:proofErr w:type="spellEnd"/>
-      <w:r>
-        <w:rPr>
-          <w:rFonts w:ascii="Calibri" w:hAnsi="Calibri"/>
-        </w:rPr>
-        <w:t xml:space="preserve"> ingeschakeld om deze problemen te overkomen.</w:t>
-      </w:r>
+      <w:r>
+        <w:rPr>
+          <w:rFonts w:ascii="Calibri" w:hAnsi="Calibri"/>
+        </w:rPr>
+        <w:t>GamePlayParty is een bedrijf dat samenwerkingen vormen met meerdere bioscopen. Maar, hebben eventuele moeite om hun doelgroep te bereiken. Daarvoor hebben ze software development bedrijf YaYeet ingeschakeld om deze problemen te overkomen.</w:t>
+      </w:r>
+    </w:p>
+    <w:p>
+      <w:pPr>
+        <w:pStyle w:val="ListParagraph"/>
+        <w:numPr>
+          <w:ilvl w:val="0"/>
+          <w:numId w:val="2"/>
+        </w:numPr>
+        <w:rPr>
+          <w:rFonts w:ascii="Calibri" w:hAnsi="Calibri"/>
+        </w:rPr>
+      </w:pPr>
+      <w:r>
+        <w:rPr>
+          <w:rFonts w:ascii="Calibri" w:hAnsi="Calibri"/>
+        </w:rPr>
+        <w:t>hun doelroep bereiken door een gebruikersvriendelijke website</w:t>
+      </w:r>
+    </w:p>
+    <w:p>
+      <w:pPr>
+        <w:pStyle w:val="ListParagraph"/>
+        <w:numPr>
+          <w:ilvl w:val="0"/>
+          <w:numId w:val="2"/>
+        </w:numPr>
+        <w:rPr>
+          <w:rFonts w:ascii="Calibri" w:hAnsi="Calibri"/>
+        </w:rPr>
+      </w:pPr>
+      <w:r>
+        <w:rPr>
+          <w:rFonts w:ascii="Calibri" w:hAnsi="Calibri"/>
+        </w:rPr>
+        <w:t>reserveren mogelijk maken online zodat ze ook inkomen krijgen door de applicatie</w:t>
+      </w:r>
+    </w:p>
+    <w:p>
+      <w:pPr>
+        <w:rPr>
+          <w:rFonts w:ascii="Calibri" w:hAnsi="Calibri"/>
+        </w:rPr>
+      </w:pPr>
+      <w:r>
+        <w:rPr>
+          <w:rFonts w:ascii="Calibri" w:hAnsi="Calibri"/>
+        </w:rPr>
+        <w:t>door deze problemen aantepakken vergroot het bedrijf gameplayparty hun doelgroep en vooral hun inkomsten.</w:t>
+      </w:r>
+    </w:p>
+    <w:p>
+      <w:pPr>
+        <w:rPr>
+          <w:rFonts w:ascii="Calibri" w:hAnsi="Calibri"/>
+        </w:rPr>
+      </w:pPr>
     </w:p>
     <w:p>
       <w:pPr>
@@ -936,20 +967,348 @@
     <w:p>
       <w:pPr>
         <w:rPr>
-          <w:rFonts w:ascii="Calibri" w:hAnsi="Calibri"/>
-          <w:i/>
-        </w:rPr>
-      </w:pPr>
-      <w:bookmarkStart w:id="11" w:name="_Toc440616376"/>
-      <w:r>
-        <w:rPr>
           <w:rFonts w:ascii="Arial" w:hAnsi="Arial" w:cs="Arial"/>
           <w:i/>
           <w:iCs/>
           <w:color w:val="000000"/>
         </w:rPr>
+      </w:pPr>
+      <w:bookmarkStart w:id="11" w:name="_Toc440616376"/>
+      <w:r>
+        <w:rPr>
+          <w:rFonts w:ascii="Arial" w:hAnsi="Arial" w:cs="Arial"/>
+          <w:i/>
+          <w:iCs/>
+          <w:color w:val="000000"/>
+        </w:rPr>
         <w:t>Kleuren moeten gebaseerd zijn op de logo, verder moet de website er feestelijk en aantrekkelijk eruit zien voor jonge tieners.</w:t>
       </w:r>
+    </w:p>
+    <w:p>
+      <w:pPr>
+        <w:rPr>
+          <w:rFonts w:ascii="Arial" w:hAnsi="Arial" w:cs="Arial"/>
+          <w:i/>
+          <w:iCs/>
+          <w:color w:val="000000"/>
+        </w:rPr>
+      </w:pPr>
+      <w:r>
+        <w:rPr>
+          <w:noProof/>
+        </w:rPr>
+        <w:drawing>
+          <wp:anchor distT="0" distB="0" distL="114300" distR="114300" simplePos="0" relativeHeight="251664896" behindDoc="0" locked="0" layoutInCell="1" allowOverlap="1" wp14:anchorId="266E7392" wp14:editId="02542206">
+            <wp:simplePos x="0" y="0"/>
+            <wp:positionH relativeFrom="column">
+              <wp:posOffset>702066</wp:posOffset>
+            </wp:positionH>
+            <wp:positionV relativeFrom="paragraph">
+              <wp:posOffset>202711</wp:posOffset>
+            </wp:positionV>
+            <wp:extent cx="281305" cy="274955"/>
+            <wp:effectExtent l="0" t="0" r="4445" b="0"/>
+            <wp:wrapThrough wrapText="bothSides">
+              <wp:wrapPolygon edited="0">
+                <wp:start x="0" y="0"/>
+                <wp:lineTo x="0" y="19455"/>
+                <wp:lineTo x="20479" y="19455"/>
+                <wp:lineTo x="20479" y="0"/>
+                <wp:lineTo x="0" y="0"/>
+              </wp:wrapPolygon>
+            </wp:wrapThrough>
+            <wp:docPr id="1" name="Picture 1"/>
+            <wp:cNvGraphicFramePr>
+              <a:graphicFrameLocks xmlns:a="http://schemas.openxmlformats.org/drawingml/2006/main" noChangeAspect="1"/>
+            </wp:cNvGraphicFramePr>
+            <a:graphic xmlns:a="http://schemas.openxmlformats.org/drawingml/2006/main">
+              <a:graphicData uri="http://schemas.openxmlformats.org/drawingml/2006/picture">
+                <pic:pic xmlns:pic="http://schemas.openxmlformats.org/drawingml/2006/picture">
+                  <pic:nvPicPr>
+                    <pic:cNvPr id="1" name=""/>
+                    <pic:cNvPicPr/>
+                  </pic:nvPicPr>
+                  <pic:blipFill>
+                    <a:blip r:embed="rId7" cstate="print">
+                      <a:extLst>
+                        <a:ext uri="{28A0092B-C50C-407E-A947-70E740481C1C}">
+                          <a14:useLocalDpi xmlns:a14="http://schemas.microsoft.com/office/drawing/2010/main" val="0"/>
+                        </a:ext>
+                      </a:extLst>
+                    </a:blip>
+                    <a:stretch>
+                      <a:fillRect/>
+                    </a:stretch>
+                  </pic:blipFill>
+                  <pic:spPr>
+                    <a:xfrm>
+                      <a:off x="0" y="0"/>
+                      <a:ext cx="281305" cy="274955"/>
+                    </a:xfrm>
+                    <a:prstGeom prst="rect">
+                      <a:avLst/>
+                    </a:prstGeom>
+                  </pic:spPr>
+                </pic:pic>
+              </a:graphicData>
+            </a:graphic>
+            <wp14:sizeRelH relativeFrom="page">
+              <wp14:pctWidth>0</wp14:pctWidth>
+            </wp14:sizeRelH>
+            <wp14:sizeRelV relativeFrom="page">
+              <wp14:pctHeight>0</wp14:pctHeight>
+            </wp14:sizeRelV>
+          </wp:anchor>
+        </w:drawing>
+      </w:r>
+      <w:r>
+        <w:rPr>
+          <w:rFonts w:ascii="Times New Roman" w:eastAsia="Times New Roman" w:hAnsi="Times New Roman" w:cs="Times New Roman"/>
+          <w:noProof/>
+          <w:sz w:val="24"/>
+          <w:szCs w:val="24"/>
+          <w:lang w:eastAsia="nl-NL"/>
+        </w:rPr>
+        <w:drawing>
+          <wp:anchor distT="0" distB="0" distL="114300" distR="114300" simplePos="0" relativeHeight="251655680" behindDoc="0" locked="0" layoutInCell="1" allowOverlap="1" wp14:anchorId="7558CB35" wp14:editId="7A7E4CE6">
+            <wp:simplePos x="0" y="0"/>
+            <wp:positionH relativeFrom="column">
+              <wp:posOffset>1454297</wp:posOffset>
+            </wp:positionH>
+            <wp:positionV relativeFrom="paragraph">
+              <wp:posOffset>88265</wp:posOffset>
+            </wp:positionV>
+            <wp:extent cx="4297680" cy="1658620"/>
+            <wp:effectExtent l="0" t="0" r="7620" b="0"/>
+            <wp:wrapThrough wrapText="bothSides">
+              <wp:wrapPolygon edited="0">
+                <wp:start x="0" y="0"/>
+                <wp:lineTo x="0" y="21335"/>
+                <wp:lineTo x="383" y="21335"/>
+                <wp:lineTo x="6415" y="15877"/>
+                <wp:lineTo x="21543" y="1737"/>
+                <wp:lineTo x="21543" y="0"/>
+                <wp:lineTo x="0" y="0"/>
+              </wp:wrapPolygon>
+            </wp:wrapThrough>
+            <wp:docPr id="17" name="Graphic 17"/>
+            <wp:cNvGraphicFramePr>
+              <a:graphicFrameLocks xmlns:a="http://schemas.openxmlformats.org/drawingml/2006/main" noChangeAspect="1"/>
+            </wp:cNvGraphicFramePr>
+            <a:graphic xmlns:a="http://schemas.openxmlformats.org/drawingml/2006/main">
+              <a:graphicData uri="http://schemas.openxmlformats.org/drawingml/2006/picture">
+                <pic:pic xmlns:pic="http://schemas.openxmlformats.org/drawingml/2006/picture">
+                  <pic:nvPicPr>
+                    <pic:cNvPr id="17" name="Graphic 17"/>
+                    <pic:cNvPicPr/>
+                  </pic:nvPicPr>
+                  <pic:blipFill>
+                    <a:blip r:embed="rId8">
+                      <a:extLst>
+                        <a:ext uri="{28A0092B-C50C-407E-A947-70E740481C1C}">
+                          <a14:useLocalDpi xmlns:a14="http://schemas.microsoft.com/office/drawing/2010/main" val="0"/>
+                        </a:ext>
+                        <a:ext uri="{96DAC541-7B7A-43D3-8B79-37D633B846F1}">
+                          <asvg:svgBlip xmlns:asvg="http://schemas.microsoft.com/office/drawing/2016/SVG/main" r:embed="rId9"/>
+                        </a:ext>
+                      </a:extLst>
+                    </a:blip>
+                    <a:stretch>
+                      <a:fillRect/>
+                    </a:stretch>
+                  </pic:blipFill>
+                  <pic:spPr>
+                    <a:xfrm>
+                      <a:off x="0" y="0"/>
+                      <a:ext cx="4297680" cy="1658620"/>
+                    </a:xfrm>
+                    <a:prstGeom prst="rect">
+                      <a:avLst/>
+                    </a:prstGeom>
+                  </pic:spPr>
+                </pic:pic>
+              </a:graphicData>
+            </a:graphic>
+            <wp14:sizeRelH relativeFrom="page">
+              <wp14:pctWidth>0</wp14:pctWidth>
+            </wp14:sizeRelH>
+            <wp14:sizeRelV relativeFrom="page">
+              <wp14:pctHeight>0</wp14:pctHeight>
+            </wp14:sizeRelV>
+          </wp:anchor>
+        </w:drawing>
+      </w:r>
+      <w:r>
+        <w:rPr>
+          <w:rFonts w:ascii="Arial" w:hAnsi="Arial" w:cs="Arial"/>
+          <w:i/>
+          <w:iCs/>
+          <w:color w:val="000000"/>
+        </w:rPr>
+        <w:t>Kleuren:</w:t>
+      </w:r>
+    </w:p>
+    <w:p>
+      <w:pPr>
+        <w:rPr>
+          <w:rFonts w:ascii="Arial" w:hAnsi="Arial" w:cs="Arial"/>
+          <w:i/>
+          <w:iCs/>
+          <w:color w:val="000000"/>
+        </w:rPr>
+      </w:pPr>
+      <w:r>
+        <w:rPr>
+          <w:noProof/>
+        </w:rPr>
+        <w:drawing>
+          <wp:anchor distT="0" distB="0" distL="114300" distR="114300" simplePos="0" relativeHeight="251670016" behindDoc="0" locked="0" layoutInCell="1" allowOverlap="1" wp14:anchorId="15195786" wp14:editId="44D80636">
+            <wp:simplePos x="0" y="0"/>
+            <wp:positionH relativeFrom="column">
+              <wp:posOffset>706315</wp:posOffset>
+            </wp:positionH>
+            <wp:positionV relativeFrom="paragraph">
+              <wp:posOffset>247894</wp:posOffset>
+            </wp:positionV>
+            <wp:extent cx="271780" cy="266700"/>
+            <wp:effectExtent l="0" t="0" r="0" b="0"/>
+            <wp:wrapThrough wrapText="bothSides">
+              <wp:wrapPolygon edited="0">
+                <wp:start x="0" y="0"/>
+                <wp:lineTo x="0" y="20057"/>
+                <wp:lineTo x="19682" y="20057"/>
+                <wp:lineTo x="19682" y="0"/>
+                <wp:lineTo x="0" y="0"/>
+              </wp:wrapPolygon>
+            </wp:wrapThrough>
+            <wp:docPr id="2" name="Picture 2"/>
+            <wp:cNvGraphicFramePr>
+              <a:graphicFrameLocks xmlns:a="http://schemas.openxmlformats.org/drawingml/2006/main" noChangeAspect="1"/>
+            </wp:cNvGraphicFramePr>
+            <a:graphic xmlns:a="http://schemas.openxmlformats.org/drawingml/2006/main">
+              <a:graphicData uri="http://schemas.openxmlformats.org/drawingml/2006/picture">
+                <pic:pic xmlns:pic="http://schemas.openxmlformats.org/drawingml/2006/picture">
+                  <pic:nvPicPr>
+                    <pic:cNvPr id="1" name=""/>
+                    <pic:cNvPicPr/>
+                  </pic:nvPicPr>
+                  <pic:blipFill>
+                    <a:blip r:embed="rId10" cstate="print">
+                      <a:extLst>
+                        <a:ext uri="{28A0092B-C50C-407E-A947-70E740481C1C}">
+                          <a14:useLocalDpi xmlns:a14="http://schemas.microsoft.com/office/drawing/2010/main" val="0"/>
+                        </a:ext>
+                      </a:extLst>
+                    </a:blip>
+                    <a:stretch>
+                      <a:fillRect/>
+                    </a:stretch>
+                  </pic:blipFill>
+                  <pic:spPr>
+                    <a:xfrm flipV="1">
+                      <a:off x="0" y="0"/>
+                      <a:ext cx="271780" cy="266700"/>
+                    </a:xfrm>
+                    <a:prstGeom prst="rect">
+                      <a:avLst/>
+                    </a:prstGeom>
+                  </pic:spPr>
+                </pic:pic>
+              </a:graphicData>
+            </a:graphic>
+            <wp14:sizeRelH relativeFrom="page">
+              <wp14:pctWidth>0</wp14:pctWidth>
+            </wp14:sizeRelH>
+            <wp14:sizeRelV relativeFrom="page">
+              <wp14:pctHeight>0</wp14:pctHeight>
+            </wp14:sizeRelV>
+          </wp:anchor>
+        </w:drawing>
+      </w:r>
+      <w:r>
+        <w:rPr>
+          <w:rFonts w:ascii="Arial" w:hAnsi="Arial" w:cs="Arial"/>
+          <w:i/>
+          <w:iCs/>
+          <w:color w:val="000000"/>
+        </w:rPr>
+        <w:t>#</w:t>
+      </w:r>
+      <w:r>
+        <w:rPr>
+          <w:rFonts w:ascii="Arial" w:hAnsi="Arial" w:cs="Arial"/>
+          <w:i/>
+          <w:iCs/>
+          <w:color w:val="000000"/>
+        </w:rPr>
+        <w:t>34495e</w:t>
+      </w:r>
+    </w:p>
+    <w:p>
+      <w:pPr>
+        <w:rPr>
+          <w:rFonts w:ascii="Arial" w:hAnsi="Arial" w:cs="Arial"/>
+          <w:i/>
+          <w:iCs/>
+          <w:color w:val="000000"/>
+        </w:rPr>
+      </w:pPr>
+      <w:r>
+        <w:rPr>
+          <w:rFonts w:ascii="Arial" w:hAnsi="Arial" w:cs="Arial"/>
+          <w:i/>
+          <w:iCs/>
+          <w:color w:val="000000"/>
+        </w:rPr>
+        <w:t>#</w:t>
+      </w:r>
+      <w:r>
+        <w:rPr>
+          <w:rFonts w:ascii="Arial" w:hAnsi="Arial" w:cs="Arial"/>
+          <w:i/>
+          <w:iCs/>
+          <w:color w:val="000000"/>
+        </w:rPr>
+        <w:t>009432</w:t>
+      </w:r>
+    </w:p>
+    <w:p>
+      <w:pPr>
+        <w:rPr>
+          <w:rFonts w:ascii="Arial" w:hAnsi="Arial" w:cs="Arial"/>
+          <w:i/>
+          <w:iCs/>
+          <w:color w:val="000000"/>
+        </w:rPr>
+      </w:pPr>
+    </w:p>
+    <w:p>
+      <w:pPr>
+        <w:rPr>
+          <w:rFonts w:ascii="Arial" w:hAnsi="Arial" w:cs="Arial"/>
+          <w:i/>
+          <w:iCs/>
+          <w:color w:val="000000"/>
+        </w:rPr>
+      </w:pPr>
+    </w:p>
+    <w:p>
+      <w:pPr>
+        <w:rPr>
+          <w:rFonts w:ascii="Arial" w:hAnsi="Arial" w:cs="Arial"/>
+          <w:i/>
+          <w:iCs/>
+          <w:color w:val="000000"/>
+        </w:rPr>
+      </w:pPr>
+    </w:p>
+    <w:p>
+      <w:pPr>
+        <w:rPr>
+          <w:rFonts w:ascii="Calibri" w:hAnsi="Calibri"/>
+          <w:i/>
+        </w:rPr>
+      </w:pPr>
     </w:p>
     <w:p>
       <w:pPr>
@@ -971,51 +1330,744 @@
       <w:bookmarkEnd w:id="12"/>
       <w:bookmarkEnd w:id="13"/>
     </w:p>
-    <w:p>
-      <w:pPr>
-        <w:rPr>
-          <w:rFonts w:ascii="Calibri" w:hAnsi="Calibri"/>
-          <w:i/>
-        </w:rPr>
-      </w:pPr>
-      <w:r>
-        <w:rPr>
-          <w:rFonts w:ascii="Calibri" w:hAnsi="Calibri"/>
-          <w:i/>
-        </w:rPr>
-        <w:t xml:space="preserve">Op de landingspagina komt er informatie te staan over </w:t>
-      </w:r>
-      <w:proofErr w:type="spellStart"/>
-      <w:r>
-        <w:rPr>
-          <w:rFonts w:ascii="Calibri" w:hAnsi="Calibri"/>
-          <w:i/>
-        </w:rPr>
-        <w:t>GamePlayParty</w:t>
-      </w:r>
-      <w:proofErr w:type="spellEnd"/>
-      <w:r>
-        <w:rPr>
-          <w:rFonts w:ascii="Calibri" w:hAnsi="Calibri"/>
-          <w:i/>
-        </w:rPr>
-        <w:t>. Op de reserveringspagina komt er een overzicht te staan van alle bioscopen &amp; alle aangeboden pakketten en op de contactpagina komt er informatie om het bedrijf te contacteren(email).</w:t>
-      </w:r>
-    </w:p>
-    <w:p>
-      <w:pPr>
-        <w:rPr>
-          <w:rFonts w:ascii="Calibri" w:hAnsi="Calibri"/>
-          <w:i/>
-        </w:rPr>
-      </w:pPr>
-      <w:r>
-        <w:rPr>
-          <w:rFonts w:ascii="Calibri" w:hAnsi="Calibri"/>
-          <w:i/>
-        </w:rPr>
-        <w:t>Voor de administratie gedeelte komt er een simpele en overzichtelijke manier van werken. Denk hierbij aan overzichten, eventuele reservering of klanten wijzigingen en het verwijderen van reserveringen.</w:t>
-      </w:r>
+    <w:p/>
+    <w:p>
+      <w:pPr>
+        <w:pStyle w:val="ListParagraph"/>
+        <w:numPr>
+          <w:ilvl w:val="0"/>
+          <w:numId w:val="3"/>
+        </w:numPr>
+        <w:rPr>
+          <w:rFonts w:ascii="Calibri" w:hAnsi="Calibri"/>
+          <w:i/>
+        </w:rPr>
+      </w:pPr>
+      <w:r>
+        <w:rPr>
+          <w:rFonts w:ascii="Calibri" w:hAnsi="Calibri"/>
+          <w:i/>
+        </w:rPr>
+        <w:t>Informatie over klanten</w:t>
+      </w:r>
+    </w:p>
+    <w:p>
+      <w:pPr>
+        <w:pStyle w:val="ListParagraph"/>
+        <w:numPr>
+          <w:ilvl w:val="1"/>
+          <w:numId w:val="3"/>
+        </w:numPr>
+        <w:rPr>
+          <w:rFonts w:ascii="Calibri" w:hAnsi="Calibri"/>
+          <w:i/>
+        </w:rPr>
+      </w:pPr>
+      <w:r>
+        <w:rPr>
+          <w:rFonts w:ascii="Calibri" w:hAnsi="Calibri"/>
+          <w:i/>
+        </w:rPr>
+        <w:t>Als bezoeker zal ik graag een overzicht met bioscoopen zien zodat ik makkelijk mijn keuzen kan maken</w:t>
+      </w:r>
+    </w:p>
+    <w:p>
+      <w:pPr>
+        <w:pStyle w:val="ListParagraph"/>
+        <w:numPr>
+          <w:ilvl w:val="1"/>
+          <w:numId w:val="3"/>
+        </w:numPr>
+        <w:rPr>
+          <w:rFonts w:ascii="Calibri" w:hAnsi="Calibri"/>
+          <w:i/>
+        </w:rPr>
+      </w:pPr>
+      <w:r>
+        <w:rPr>
+          <w:rFonts w:ascii="Calibri" w:hAnsi="Calibri"/>
+          <w:i/>
+        </w:rPr>
+        <w:t>Als bezoeker wil ik een werkende navigatie zodat ik makkelijk de site kan navigeren</w:t>
+      </w:r>
+    </w:p>
+    <w:p>
+      <w:pPr>
+        <w:pStyle w:val="ListParagraph"/>
+        <w:numPr>
+          <w:ilvl w:val="1"/>
+          <w:numId w:val="3"/>
+        </w:numPr>
+        <w:rPr>
+          <w:rFonts w:ascii="Calibri" w:hAnsi="Calibri"/>
+          <w:i/>
+        </w:rPr>
+      </w:pPr>
+      <w:r>
+        <w:rPr>
+          <w:rFonts w:ascii="Calibri" w:hAnsi="Calibri"/>
+          <w:i/>
+        </w:rPr>
+        <w:t>A</w:t>
+      </w:r>
+      <w:r>
+        <w:rPr>
+          <w:rFonts w:ascii="Calibri" w:hAnsi="Calibri"/>
+          <w:i/>
+        </w:rPr>
+        <w:t>ls bezoeker wil ik een overzicht zien van welke packeten er allemaal beschikbaar zijn zodat ik weet wat gameplayparty aanbied</w:t>
+      </w:r>
+    </w:p>
+    <w:p>
+      <w:pPr>
+        <w:pStyle w:val="ListParagraph"/>
+        <w:numPr>
+          <w:ilvl w:val="1"/>
+          <w:numId w:val="3"/>
+        </w:numPr>
+        <w:rPr>
+          <w:rFonts w:ascii="Calibri" w:hAnsi="Calibri"/>
+          <w:i/>
+        </w:rPr>
+      </w:pPr>
+      <w:r>
+        <w:rPr>
+          <w:rFonts w:ascii="Calibri" w:hAnsi="Calibri"/>
+          <w:i/>
+        </w:rPr>
+        <w:t>Als bezoeker wil ik een overzicht en details zien van de zaalen van de bioscoopen zodat ik weet welke zaal het best bij my past</w:t>
+      </w:r>
+    </w:p>
+    <w:p>
+      <w:pPr>
+        <w:pStyle w:val="ListParagraph"/>
+        <w:numPr>
+          <w:ilvl w:val="1"/>
+          <w:numId w:val="3"/>
+        </w:numPr>
+        <w:rPr>
+          <w:rFonts w:ascii="Calibri" w:hAnsi="Calibri"/>
+          <w:i/>
+        </w:rPr>
+      </w:pPr>
+      <w:r>
+        <w:rPr>
+          <w:rFonts w:ascii="Calibri" w:hAnsi="Calibri"/>
+          <w:i/>
+        </w:rPr>
+        <w:t>Als bezoeker wil ik contact kunnen opnemen met het bedrijf zodat ik eventueel vragen kan stellen</w:t>
+      </w:r>
+    </w:p>
+    <w:p>
+      <w:pPr>
+        <w:pStyle w:val="ListParagraph"/>
+        <w:numPr>
+          <w:ilvl w:val="1"/>
+          <w:numId w:val="3"/>
+        </w:numPr>
+        <w:rPr>
+          <w:rFonts w:ascii="Calibri" w:hAnsi="Calibri"/>
+          <w:i/>
+        </w:rPr>
+      </w:pPr>
+      <w:r>
+        <w:rPr>
+          <w:rFonts w:ascii="Calibri" w:hAnsi="Calibri"/>
+          <w:i/>
+        </w:rPr>
+        <w:t>Als klant wil ik kunnen reseveren zodat mijn tijd vast staat</w:t>
+      </w:r>
+    </w:p>
+    <w:p>
+      <w:pPr>
+        <w:pStyle w:val="ListParagraph"/>
+        <w:numPr>
+          <w:ilvl w:val="1"/>
+          <w:numId w:val="3"/>
+        </w:numPr>
+        <w:rPr>
+          <w:rFonts w:ascii="Calibri" w:hAnsi="Calibri"/>
+          <w:i/>
+        </w:rPr>
+      </w:pPr>
+      <w:r>
+        <w:rPr>
+          <w:rFonts w:ascii="Calibri" w:hAnsi="Calibri"/>
+          <w:i/>
+        </w:rPr>
+        <w:t>Als klant wil ik als ik reserveer een bevestiging krijgen zodat ik weet dat mijn reservering is gelukt</w:t>
+      </w:r>
+    </w:p>
+    <w:p>
+      <w:pPr>
+        <w:pStyle w:val="ListParagraph"/>
+        <w:numPr>
+          <w:ilvl w:val="1"/>
+          <w:numId w:val="3"/>
+        </w:numPr>
+        <w:rPr>
+          <w:rFonts w:ascii="Calibri" w:hAnsi="Calibri"/>
+          <w:i/>
+        </w:rPr>
+      </w:pPr>
+      <w:r>
+        <w:rPr>
+          <w:rFonts w:ascii="Calibri" w:hAnsi="Calibri"/>
+          <w:i/>
+        </w:rPr>
+        <w:t>Als klant wil ik kunnen annuleren zodat ik nog mijn geld terug kan krijgen als ik niet meer kan komen</w:t>
+      </w:r>
+    </w:p>
+    <w:p>
+      <w:pPr>
+        <w:pStyle w:val="ListParagraph"/>
+        <w:numPr>
+          <w:ilvl w:val="1"/>
+          <w:numId w:val="3"/>
+        </w:numPr>
+        <w:rPr>
+          <w:rFonts w:ascii="Calibri" w:hAnsi="Calibri"/>
+          <w:i/>
+        </w:rPr>
+      </w:pPr>
+      <w:r>
+        <w:rPr>
+          <w:rFonts w:ascii="Calibri" w:hAnsi="Calibri"/>
+          <w:i/>
+        </w:rPr>
+        <w:t>Als klant zou ik graag willen betalen met ideal zodat ik snel en makelijk een betaling kan plaatsen</w:t>
+      </w:r>
+    </w:p>
+    <w:p>
+      <w:pPr>
+        <w:pStyle w:val="ListParagraph"/>
+        <w:ind w:left="1440"/>
+        <w:rPr>
+          <w:rFonts w:ascii="Calibri" w:hAnsi="Calibri"/>
+          <w:i/>
+        </w:rPr>
+      </w:pPr>
+    </w:p>
+    <w:p>
+      <w:pPr>
+        <w:pStyle w:val="ListParagraph"/>
+        <w:numPr>
+          <w:ilvl w:val="0"/>
+          <w:numId w:val="3"/>
+        </w:numPr>
+        <w:rPr>
+          <w:rFonts w:ascii="Calibri" w:hAnsi="Calibri"/>
+          <w:i/>
+        </w:rPr>
+      </w:pPr>
+      <w:r>
+        <w:rPr>
+          <w:rFonts w:ascii="Calibri" w:hAnsi="Calibri"/>
+          <w:i/>
+        </w:rPr>
+        <w:t xml:space="preserve">Informatie over bioscoopen </w:t>
+      </w:r>
+    </w:p>
+    <w:p>
+      <w:pPr>
+        <w:pStyle w:val="ListParagraph"/>
+        <w:numPr>
+          <w:ilvl w:val="1"/>
+          <w:numId w:val="3"/>
+        </w:numPr>
+        <w:rPr>
+          <w:rFonts w:ascii="Calibri" w:hAnsi="Calibri"/>
+          <w:i/>
+        </w:rPr>
+      </w:pPr>
+      <w:r>
+        <w:rPr>
+          <w:rFonts w:ascii="Calibri" w:hAnsi="Calibri"/>
+          <w:i/>
+        </w:rPr>
+        <w:t>als bioscoop wil ik een tijds vak aan mijn zaal geven en dat kunnen zien zodat ik mijn klanten kan laten zien waneer een zaal vrij is</w:t>
+      </w:r>
+    </w:p>
+    <w:p>
+      <w:pPr>
+        <w:pStyle w:val="ListParagraph"/>
+        <w:numPr>
+          <w:ilvl w:val="1"/>
+          <w:numId w:val="3"/>
+        </w:numPr>
+        <w:rPr>
+          <w:rFonts w:ascii="Calibri" w:hAnsi="Calibri"/>
+          <w:i/>
+        </w:rPr>
+      </w:pPr>
+      <w:r>
+        <w:rPr>
+          <w:rFonts w:ascii="Calibri" w:hAnsi="Calibri"/>
+          <w:i/>
+        </w:rPr>
+        <w:t>Als bioscoop wil ik tijd planningen kunnen verwijderen en updaten zodat ik mijn planning relevant hou</w:t>
+      </w:r>
+    </w:p>
+    <w:p>
+      <w:pPr>
+        <w:pStyle w:val="ListParagraph"/>
+        <w:numPr>
+          <w:ilvl w:val="1"/>
+          <w:numId w:val="3"/>
+        </w:numPr>
+        <w:rPr>
+          <w:rFonts w:ascii="Calibri" w:hAnsi="Calibri"/>
+          <w:i/>
+        </w:rPr>
+      </w:pPr>
+      <w:r>
+        <w:rPr>
+          <w:rFonts w:ascii="Calibri" w:hAnsi="Calibri"/>
+          <w:i/>
+        </w:rPr>
+        <w:t>Als bioscoop manager wil ik een overzicht reserveringen zodat ik mijn centen kan tellen</w:t>
+      </w:r>
+    </w:p>
+    <w:p>
+      <w:pPr>
+        <w:pStyle w:val="ListParagraph"/>
+        <w:numPr>
+          <w:ilvl w:val="1"/>
+          <w:numId w:val="3"/>
+        </w:numPr>
+        <w:rPr>
+          <w:rFonts w:ascii="Calibri" w:hAnsi="Calibri"/>
+          <w:i/>
+        </w:rPr>
+      </w:pPr>
+      <w:r>
+        <w:rPr>
+          <w:rFonts w:ascii="Calibri" w:hAnsi="Calibri"/>
+          <w:i/>
+        </w:rPr>
+        <w:t>Als beheerder/content manager/ administrator wil ik kunnen inloggen zodat ik veilig mijn taken kan doen</w:t>
+      </w:r>
+    </w:p>
+    <w:p>
+      <w:pPr>
+        <w:pStyle w:val="ListParagraph"/>
+        <w:ind w:left="1440"/>
+        <w:rPr>
+          <w:rFonts w:ascii="Calibri" w:hAnsi="Calibri"/>
+          <w:i/>
+        </w:rPr>
+      </w:pPr>
+    </w:p>
+    <w:p>
+      <w:pPr>
+        <w:pStyle w:val="ListParagraph"/>
+        <w:numPr>
+          <w:ilvl w:val="0"/>
+          <w:numId w:val="3"/>
+        </w:numPr>
+        <w:rPr>
+          <w:rFonts w:ascii="Calibri" w:hAnsi="Calibri"/>
+          <w:i/>
+        </w:rPr>
+      </w:pPr>
+      <w:r>
+        <w:rPr>
+          <w:rFonts w:ascii="Calibri" w:hAnsi="Calibri"/>
+          <w:i/>
+        </w:rPr>
+        <w:t>Informatie over content manager</w:t>
+      </w:r>
+    </w:p>
+    <w:p>
+      <w:pPr>
+        <w:pStyle w:val="ListParagraph"/>
+        <w:numPr>
+          <w:ilvl w:val="1"/>
+          <w:numId w:val="3"/>
+        </w:numPr>
+        <w:rPr>
+          <w:rFonts w:ascii="Calibri" w:hAnsi="Calibri"/>
+          <w:i/>
+        </w:rPr>
+      </w:pPr>
+      <w:r>
+        <w:rPr>
+          <w:rFonts w:ascii="Calibri" w:hAnsi="Calibri"/>
+          <w:i/>
+        </w:rPr>
+        <w:t xml:space="preserve">Als </w:t>
+      </w:r>
+      <w:r>
+        <w:rPr>
+          <w:rFonts w:ascii="Calibri" w:hAnsi="Calibri"/>
+          <w:i/>
+        </w:rPr>
+        <w:t xml:space="preserve">content manager </w:t>
+      </w:r>
+      <w:r>
+        <w:rPr>
+          <w:rFonts w:ascii="Calibri" w:hAnsi="Calibri"/>
+          <w:i/>
+        </w:rPr>
+        <w:t>wil ik graag een admin account willen om bioscoopen goed te keuren zodat ik zelf kan kiezen wie er op mijn site mag</w:t>
+      </w:r>
+    </w:p>
+    <w:p>
+      <w:pPr>
+        <w:pStyle w:val="ListParagraph"/>
+        <w:numPr>
+          <w:ilvl w:val="1"/>
+          <w:numId w:val="3"/>
+        </w:numPr>
+        <w:rPr>
+          <w:rFonts w:ascii="Calibri" w:hAnsi="Calibri"/>
+          <w:i/>
+        </w:rPr>
+      </w:pPr>
+      <w:r>
+        <w:rPr>
+          <w:rFonts w:ascii="Calibri" w:hAnsi="Calibri"/>
+          <w:i/>
+        </w:rPr>
+        <w:t>Als content manager wil ik bioscoopzalen kunnen aanpassen zodat ik fouten kan maken</w:t>
+      </w:r>
+    </w:p>
+    <w:p>
+      <w:pPr>
+        <w:pStyle w:val="ListParagraph"/>
+        <w:numPr>
+          <w:ilvl w:val="1"/>
+          <w:numId w:val="3"/>
+        </w:numPr>
+        <w:rPr>
+          <w:rFonts w:ascii="Calibri" w:hAnsi="Calibri"/>
+          <w:i/>
+        </w:rPr>
+      </w:pPr>
+      <w:r>
+        <w:rPr>
+          <w:rFonts w:ascii="Calibri" w:hAnsi="Calibri"/>
+          <w:i/>
+        </w:rPr>
+        <w:t>Als content manager wil ik bioscoopzalen kunnen inzien zodat ik weet welke bioscoopzalen erzijn</w:t>
+      </w:r>
+    </w:p>
+    <w:p>
+      <w:pPr>
+        <w:pStyle w:val="ListParagraph"/>
+        <w:numPr>
+          <w:ilvl w:val="1"/>
+          <w:numId w:val="3"/>
+        </w:numPr>
+        <w:rPr>
+          <w:rFonts w:ascii="Calibri" w:hAnsi="Calibri"/>
+          <w:i/>
+        </w:rPr>
+      </w:pPr>
+      <w:r>
+        <w:rPr>
+          <w:rFonts w:ascii="Calibri" w:hAnsi="Calibri"/>
+          <w:i/>
+        </w:rPr>
+        <w:t>Als content manager wil ik bioscoopzalen kunnen verwijderen zodat ik verouderde bioscoopzalen weg kan halen</w:t>
+      </w:r>
+    </w:p>
+    <w:p>
+      <w:pPr>
+        <w:pStyle w:val="ListParagraph"/>
+        <w:numPr>
+          <w:ilvl w:val="1"/>
+          <w:numId w:val="3"/>
+        </w:numPr>
+        <w:rPr>
+          <w:rFonts w:ascii="Calibri" w:hAnsi="Calibri"/>
+          <w:i/>
+        </w:rPr>
+      </w:pPr>
+      <w:r>
+        <w:rPr>
+          <w:rFonts w:ascii="Calibri" w:hAnsi="Calibri"/>
+          <w:i/>
+        </w:rPr>
+        <w:t>Als content manager wil ik bioscoopzalen kunnen toevoegen zodat ik meer bioscoopzalen aan mijn klanten kan aanbieden</w:t>
+      </w:r>
+    </w:p>
+    <w:p>
+      <w:pPr>
+        <w:pStyle w:val="ListParagraph"/>
+        <w:numPr>
+          <w:ilvl w:val="1"/>
+          <w:numId w:val="3"/>
+        </w:numPr>
+        <w:rPr>
+          <w:rFonts w:ascii="Calibri" w:hAnsi="Calibri"/>
+          <w:i/>
+        </w:rPr>
+      </w:pPr>
+      <w:r>
+        <w:rPr>
+          <w:rFonts w:ascii="Calibri" w:hAnsi="Calibri"/>
+          <w:i/>
+        </w:rPr>
+        <w:t>Als beheerder/content manager/ administrator wil ik kunnen inloggen zodat ik veilig mijn taken kan doen</w:t>
+      </w:r>
+    </w:p>
+    <w:p>
+      <w:pPr>
+        <w:pStyle w:val="ListParagraph"/>
+        <w:ind w:left="1440"/>
+        <w:rPr>
+          <w:rFonts w:ascii="Calibri" w:hAnsi="Calibri"/>
+          <w:i/>
+        </w:rPr>
+      </w:pPr>
+    </w:p>
+    <w:p>
+      <w:pPr>
+        <w:pStyle w:val="ListParagraph"/>
+        <w:numPr>
+          <w:ilvl w:val="0"/>
+          <w:numId w:val="3"/>
+        </w:numPr>
+        <w:rPr>
+          <w:rFonts w:ascii="Calibri" w:hAnsi="Calibri"/>
+          <w:i/>
+        </w:rPr>
+      </w:pPr>
+      <w:r>
+        <w:rPr>
+          <w:rFonts w:ascii="Calibri" w:hAnsi="Calibri"/>
+          <w:i/>
+        </w:rPr>
+        <w:lastRenderedPageBreak/>
+        <w:t>Informatie over beheerder</w:t>
+      </w:r>
+    </w:p>
+    <w:p>
+      <w:pPr>
+        <w:pStyle w:val="ListParagraph"/>
+        <w:numPr>
+          <w:ilvl w:val="1"/>
+          <w:numId w:val="3"/>
+        </w:numPr>
+        <w:rPr>
+          <w:rFonts w:ascii="Calibri" w:hAnsi="Calibri"/>
+          <w:i/>
+        </w:rPr>
+      </w:pPr>
+      <w:r>
+        <w:rPr>
+          <w:rFonts w:ascii="Calibri" w:hAnsi="Calibri"/>
+          <w:i/>
+        </w:rPr>
+        <w:t>Als beheerder/content manager/ administrator wil ik kunnen inloggen zodat ik veilig mijn taken kan doen</w:t>
+      </w:r>
+    </w:p>
+    <w:p>
+      <w:pPr>
+        <w:pStyle w:val="ListParagraph"/>
+        <w:numPr>
+          <w:ilvl w:val="1"/>
+          <w:numId w:val="3"/>
+        </w:numPr>
+        <w:rPr>
+          <w:rFonts w:ascii="Calibri" w:hAnsi="Calibri"/>
+          <w:i/>
+        </w:rPr>
+      </w:pPr>
+      <w:r>
+        <w:rPr>
+          <w:rFonts w:ascii="Calibri" w:hAnsi="Calibri"/>
+          <w:i/>
+        </w:rPr>
+        <w:t>Als beheerder wil ik dat iedere bioscoop zijn eigen account heeft zodat ik makkelijker de bioscopen kan beheeren</w:t>
+      </w:r>
+    </w:p>
+    <w:p>
+      <w:pPr>
+        <w:pStyle w:val="ListParagraph"/>
+        <w:numPr>
+          <w:ilvl w:val="1"/>
+          <w:numId w:val="3"/>
+        </w:numPr>
+        <w:rPr>
+          <w:rFonts w:ascii="Calibri" w:hAnsi="Calibri"/>
+          <w:i/>
+        </w:rPr>
+      </w:pPr>
+      <w:r>
+        <w:rPr>
+          <w:rFonts w:ascii="Calibri" w:hAnsi="Calibri"/>
+          <w:i/>
+        </w:rPr>
+        <w:t>Als beheerder wil ik packetten kunnen toevoegen en inzien zodat ik zie welke packetten er al worden aangeboden</w:t>
+      </w:r>
+    </w:p>
+    <w:p>
+      <w:pPr>
+        <w:pStyle w:val="ListParagraph"/>
+        <w:numPr>
+          <w:ilvl w:val="1"/>
+          <w:numId w:val="3"/>
+        </w:numPr>
+        <w:rPr>
+          <w:rFonts w:ascii="Calibri" w:hAnsi="Calibri"/>
+          <w:i/>
+        </w:rPr>
+      </w:pPr>
+      <w:r>
+        <w:rPr>
+          <w:rFonts w:ascii="Calibri" w:hAnsi="Calibri"/>
+          <w:i/>
+        </w:rPr>
+        <w:t>Als website beheerder wil packetten verwijderen en update zodat ik niet relevanten pakketen kan veranderen</w:t>
+      </w:r>
+    </w:p>
+    <w:p>
+      <w:pPr>
+        <w:pStyle w:val="ListParagraph"/>
+        <w:numPr>
+          <w:ilvl w:val="1"/>
+          <w:numId w:val="3"/>
+        </w:numPr>
+        <w:rPr>
+          <w:rFonts w:ascii="Calibri" w:hAnsi="Calibri"/>
+          <w:i/>
+        </w:rPr>
+      </w:pPr>
+      <w:r>
+        <w:rPr>
+          <w:rFonts w:ascii="Calibri" w:hAnsi="Calibri"/>
+          <w:i/>
+        </w:rPr>
+        <w:t>Als beheerder wil ik kunnen zien waar bezoekers op mijn site naar kijken en hoeveel er kijken zodat ik beter producten kan verkopen</w:t>
+      </w:r>
+    </w:p>
+    <w:p>
+      <w:pPr>
+        <w:pStyle w:val="ListParagraph"/>
+        <w:numPr>
+          <w:ilvl w:val="1"/>
+          <w:numId w:val="3"/>
+        </w:numPr>
+        <w:rPr>
+          <w:rFonts w:ascii="Calibri" w:hAnsi="Calibri"/>
+          <w:i/>
+        </w:rPr>
+      </w:pPr>
+      <w:r>
+        <w:rPr>
+          <w:rFonts w:ascii="Calibri" w:hAnsi="Calibri"/>
+          <w:i/>
+        </w:rPr>
+        <w:t>Als beheerder wil ik de content op de site kunnen aanpassen zodat ik de site relevant kan houden voor mijn klanten</w:t>
+      </w:r>
+    </w:p>
+    <w:p>
+      <w:pPr>
+        <w:pStyle w:val="ListParagraph"/>
+        <w:ind w:left="1440"/>
+        <w:rPr>
+          <w:rFonts w:ascii="Calibri" w:hAnsi="Calibri"/>
+          <w:i/>
+        </w:rPr>
+      </w:pPr>
+    </w:p>
+    <w:p>
+      <w:pPr>
+        <w:pStyle w:val="ListParagraph"/>
+        <w:numPr>
+          <w:ilvl w:val="0"/>
+          <w:numId w:val="3"/>
+        </w:numPr>
+        <w:rPr>
+          <w:rFonts w:ascii="Calibri" w:hAnsi="Calibri"/>
+          <w:i/>
+        </w:rPr>
+      </w:pPr>
+      <w:r>
+        <w:rPr>
+          <w:rFonts w:ascii="Calibri" w:hAnsi="Calibri"/>
+          <w:i/>
+        </w:rPr>
+        <w:t>Informatie over eigenaar</w:t>
+      </w:r>
+    </w:p>
+    <w:p>
+      <w:pPr>
+        <w:pStyle w:val="ListParagraph"/>
+        <w:numPr>
+          <w:ilvl w:val="1"/>
+          <w:numId w:val="3"/>
+        </w:numPr>
+        <w:rPr>
+          <w:rFonts w:ascii="Calibri" w:hAnsi="Calibri"/>
+          <w:i/>
+        </w:rPr>
+      </w:pPr>
+      <w:r>
+        <w:rPr>
+          <w:rFonts w:ascii="Calibri" w:hAnsi="Calibri"/>
+          <w:i/>
+        </w:rPr>
+        <w:t>Als eigenaar wil ik een homepagina dat bezoekers aanspreekt om te reserveren zodat ik meer inkomsten krijg</w:t>
+      </w:r>
+    </w:p>
+    <w:p>
+      <w:pPr>
+        <w:pStyle w:val="ListParagraph"/>
+        <w:numPr>
+          <w:ilvl w:val="1"/>
+          <w:numId w:val="3"/>
+        </w:numPr>
+        <w:rPr>
+          <w:rFonts w:ascii="Calibri" w:hAnsi="Calibri"/>
+          <w:i/>
+        </w:rPr>
+      </w:pPr>
+      <w:r>
+        <w:rPr>
+          <w:rFonts w:ascii="Calibri" w:hAnsi="Calibri"/>
+          <w:i/>
+        </w:rPr>
+        <w:t>Als eigenaar wil ik de kleuren en de plaatjes die ik heb opgeleverd gebruikt worden in de website zodat het de feestelijke sfeer krijgt</w:t>
+      </w:r>
+    </w:p>
+    <w:p>
+      <w:pPr>
+        <w:pStyle w:val="ListParagraph"/>
+        <w:numPr>
+          <w:ilvl w:val="1"/>
+          <w:numId w:val="3"/>
+        </w:numPr>
+        <w:rPr>
+          <w:rFonts w:ascii="Calibri" w:hAnsi="Calibri"/>
+          <w:i/>
+        </w:rPr>
+      </w:pPr>
+      <w:r>
+        <w:rPr>
+          <w:rFonts w:ascii="Calibri" w:hAnsi="Calibri"/>
+          <w:i/>
+        </w:rPr>
+        <w:t>Als eigenaar wil ik graag een overzicht over de reserveringen zodat ik de stand van zaken makkelijk kan zien</w:t>
+      </w:r>
+    </w:p>
+    <w:p>
+      <w:pPr>
+        <w:rPr>
+          <w:rFonts w:ascii="Calibri" w:hAnsi="Calibri"/>
+          <w:i/>
+        </w:rPr>
+      </w:pPr>
+    </w:p>
+    <w:p>
+      <w:pPr>
+        <w:rPr>
+          <w:rFonts w:ascii="Calibri" w:hAnsi="Calibri"/>
+          <w:i/>
+        </w:rPr>
+      </w:pPr>
     </w:p>
     <w:p>
       <w:pPr>
@@ -1050,8 +2102,7 @@
       </w:r>
     </w:p>
     <w:sectPr>
-      <w:headerReference w:type="default" r:id="rId7"/>
-      <w:footerReference w:type="default" r:id="rId8"/>
+      <w:footerReference w:type="default" r:id="rId11"/>
       <w:pgSz w:w="11906" w:h="16838"/>
       <w:pgMar w:top="1417" w:right="1417" w:bottom="1417" w:left="1417" w:header="708" w:footer="708" w:gutter="0"/>
       <w:cols w:space="708"/>
@@ -1128,7 +2179,14 @@
                 <w:sz w:val="16"/>
                 <w:szCs w:val="16"/>
               </w:rPr>
-              <w:t>© Stichting Praktijkleren</w:t>
+              <w:t xml:space="preserve">© </w:t>
+            </w:r>
+            <w:r>
+              <w:rPr>
+                <w:sz w:val="16"/>
+                <w:szCs w:val="16"/>
+              </w:rPr>
+              <w:t>YaYeey</w:t>
             </w:r>
           </w:p>
           <w:p>
@@ -1275,70 +2333,208 @@
 </w:footnotes>
 </file>
 
-<file path=word/header1.xml><?xml version="1.0" encoding="utf-8"?>
-<w:hdr xmlns:wpc="http://schemas.microsoft.com/office/word/2010/wordprocessingCanvas" xmlns:cx="http://schemas.microsoft.com/office/drawing/2014/chartex" xmlns:cx1="http://schemas.microsoft.com/office/drawing/2015/9/8/chartex" xmlns:cx2="http://schemas.microsoft.com/office/drawing/2015/10/21/chartex" xmlns:cx3="http://schemas.microsoft.com/office/drawing/2016/5/9/chartex" xmlns:cx4="http://schemas.microsoft.com/office/drawing/2016/5/10/chartex" xmlns:cx5="http://schemas.microsoft.com/office/drawing/2016/5/11/chartex" xmlns:cx6="http://schemas.microsoft.com/office/drawing/2016/5/12/chartex" xmlns:cx7="http://schemas.microsoft.com/office/drawing/2016/5/13/chartex" xmlns:cx8="http://schemas.microsoft.com/office/drawing/2016/5/14/chartex" xmlns:mc="http://schemas.openxmlformats.org/markup-compatibility/2006" xmlns:aink="http://schemas.microsoft.com/office/drawing/2016/ink" xmlns:am3d="http://schemas.microsoft.com/office/drawing/2017/model3d" xmlns:o="urn:schemas-microsoft-com:office:office" xmlns:r="http://schemas.openxmlformats.org/officeDocument/2006/relationships" xmlns:m="http://schemas.openxmlformats.org/officeDocument/2006/math" xmlns:v="urn:schemas-microsoft-com:vml" xmlns:wp14="http://schemas.microsoft.com/office/word/2010/wordprocessingDrawing" xmlns:wp="http://schemas.openxmlformats.org/drawingml/2006/wordprocessingDrawing" xmlns:w10="urn:schemas-microsoft-com:office:word" xmlns:w="http://schemas.openxmlformats.org/wordprocessingml/2006/main" xmlns:w14="http://schemas.microsoft.com/office/word/2010/wordml" xmlns:w15="http://schemas.microsoft.com/office/word/2012/wordml" xmlns:w16cex="http://schemas.microsoft.com/office/word/2018/wordml/cex" xmlns:w16cid="http://schemas.microsoft.com/office/word/2016/wordml/cid" xmlns:w16="http://schemas.microsoft.com/office/word/2018/wordml" xmlns:w16se="http://schemas.microsoft.com/office/word/2015/wordml/symex" xmlns:wpg="http://schemas.microsoft.com/office/word/2010/wordprocessingGroup" xmlns:wpi="http://schemas.microsoft.com/office/word/2010/wordprocessingInk" xmlns:wne="http://schemas.microsoft.com/office/word/2006/wordml" xmlns:wps="http://schemas.microsoft.com/office/word/2010/wordprocessingShape" mc:Ignorable="w14 w15 w16se w16cid w16 w16cex wp14">
-  <w:p>
-    <w:pPr>
-      <w:pStyle w:val="Header"/>
-      <w:jc w:val="right"/>
-    </w:pPr>
-    <w:r>
-      <w:rPr>
-        <w:noProof/>
-        <w:lang w:eastAsia="nl-NL"/>
-      </w:rPr>
-      <w:drawing>
-        <wp:inline distT="0" distB="0" distL="0" distR="0" wp14:anchorId="0F3009CC" wp14:editId="40F47E39">
-          <wp:extent cx="2211070" cy="371475"/>
-          <wp:effectExtent l="0" t="0" r="0" b="9525"/>
-          <wp:docPr id="1" name="Afbeelding 1" descr="Logo kleur"/>
-          <wp:cNvGraphicFramePr/>
-          <a:graphic xmlns:a="http://schemas.openxmlformats.org/drawingml/2006/main">
-            <a:graphicData uri="http://schemas.openxmlformats.org/drawingml/2006/picture">
-              <pic:pic xmlns:pic="http://schemas.openxmlformats.org/drawingml/2006/picture">
-                <pic:nvPicPr>
-                  <pic:cNvPr id="3" name="Afbeelding 3" descr="Logo kleur"/>
-                  <pic:cNvPicPr/>
-                </pic:nvPicPr>
-                <pic:blipFill>
-                  <a:blip r:embed="rId1" cstate="print">
-                    <a:extLst>
-                      <a:ext uri="{28A0092B-C50C-407E-A947-70E740481C1C}">
-                        <a14:useLocalDpi xmlns:a14="http://schemas.microsoft.com/office/drawing/2010/main" val="0"/>
-                      </a:ext>
-                    </a:extLst>
-                  </a:blip>
-                  <a:srcRect/>
-                  <a:stretch>
-                    <a:fillRect/>
-                  </a:stretch>
-                </pic:blipFill>
-                <pic:spPr bwMode="auto">
-                  <a:xfrm>
-                    <a:off x="0" y="0"/>
-                    <a:ext cx="2211070" cy="371475"/>
-                  </a:xfrm>
-                  <a:prstGeom prst="rect">
-                    <a:avLst/>
-                  </a:prstGeom>
-                  <a:noFill/>
-                  <a:ln>
-                    <a:noFill/>
-                  </a:ln>
-                </pic:spPr>
-              </pic:pic>
-            </a:graphicData>
-          </a:graphic>
-        </wp:inline>
-      </w:drawing>
-    </w:r>
-  </w:p>
-</w:hdr>
-</file>
-
 <file path=word/numbering.xml><?xml version="1.0" encoding="utf-8"?>
 <w:numbering xmlns:wpc="http://schemas.microsoft.com/office/word/2010/wordprocessingCanvas" xmlns:cx="http://schemas.microsoft.com/office/drawing/2014/chartex" xmlns:cx1="http://schemas.microsoft.com/office/drawing/2015/9/8/chartex" xmlns:cx2="http://schemas.microsoft.com/office/drawing/2015/10/21/chartex" xmlns:cx3="http://schemas.microsoft.com/office/drawing/2016/5/9/chartex" xmlns:cx4="http://schemas.microsoft.com/office/drawing/2016/5/10/chartex" xmlns:cx5="http://schemas.microsoft.com/office/drawing/2016/5/11/chartex" xmlns:cx6="http://schemas.microsoft.com/office/drawing/2016/5/12/chartex" xmlns:cx7="http://schemas.microsoft.com/office/drawing/2016/5/13/chartex" xmlns:cx8="http://schemas.microsoft.com/office/drawing/2016/5/14/chartex" xmlns:mc="http://schemas.openxmlformats.org/markup-compatibility/2006" xmlns:aink="http://schemas.microsoft.com/office/drawing/2016/ink" xmlns:am3d="http://schemas.microsoft.com/office/drawing/2017/model3d" xmlns:o="urn:schemas-microsoft-com:office:office" xmlns:r="http://schemas.openxmlformats.org/officeDocument/2006/relationships" xmlns:m="http://schemas.openxmlformats.org/officeDocument/2006/math" xmlns:v="urn:schemas-microsoft-com:vml" xmlns:wp14="http://schemas.microsoft.com/office/word/2010/wordprocessingDrawing" xmlns:wp="http://schemas.openxmlformats.org/drawingml/2006/wordprocessingDrawing" xmlns:w10="urn:schemas-microsoft-com:office:word" xmlns:w="http://schemas.openxmlformats.org/wordprocessingml/2006/main" xmlns:w14="http://schemas.microsoft.com/office/word/2010/wordml" xmlns:w15="http://schemas.microsoft.com/office/word/2012/wordml" xmlns:w16cex="http://schemas.microsoft.com/office/word/2018/wordml/cex" xmlns:w16cid="http://schemas.microsoft.com/office/word/2016/wordml/cid" xmlns:w16="http://schemas.microsoft.com/office/word/2018/wordml" xmlns:w16se="http://schemas.microsoft.com/office/word/2015/wordml/symex" xmlns:wpg="http://schemas.microsoft.com/office/word/2010/wordprocessingGroup" xmlns:wpi="http://schemas.microsoft.com/office/word/2010/wordprocessingInk" xmlns:wne="http://schemas.microsoft.com/office/word/2006/wordml" xmlns:wps="http://schemas.microsoft.com/office/word/2010/wordprocessingShape" mc:Ignorable="w14 w15 w16se w16cid w16 w16cex wp14">
   <w:abstractNum w:abstractNumId="0" w15:restartNumberingAfterBreak="0">
+    <w:nsid w:val="14F241AD"/>
+    <w:multiLevelType w:val="hybridMultilevel"/>
+    <w:tmpl w:val="BB48350C"/>
+    <w:lvl w:ilvl="0" w:tplc="04090001">
+      <w:start w:val="1"/>
+      <w:numFmt w:val="bullet"/>
+      <w:lvlText w:val=""/>
+      <w:lvlJc w:val="left"/>
+      <w:pPr>
+        <w:ind w:left="720" w:hanging="360"/>
+      </w:pPr>
+      <w:rPr>
+        <w:rFonts w:ascii="Symbol" w:hAnsi="Symbol" w:hint="default"/>
+      </w:rPr>
+    </w:lvl>
+    <w:lvl w:ilvl="1" w:tplc="04090003">
+      <w:start w:val="1"/>
+      <w:numFmt w:val="bullet"/>
+      <w:lvlText w:val="o"/>
+      <w:lvlJc w:val="left"/>
+      <w:pPr>
+        <w:ind w:left="1440" w:hanging="360"/>
+      </w:pPr>
+      <w:rPr>
+        <w:rFonts w:ascii="Courier New" w:hAnsi="Courier New" w:cs="Courier New" w:hint="default"/>
+      </w:rPr>
+    </w:lvl>
+    <w:lvl w:ilvl="2" w:tplc="04090005" w:tentative="1">
+      <w:start w:val="1"/>
+      <w:numFmt w:val="bullet"/>
+      <w:lvlText w:val=""/>
+      <w:lvlJc w:val="left"/>
+      <w:pPr>
+        <w:ind w:left="2160" w:hanging="360"/>
+      </w:pPr>
+      <w:rPr>
+        <w:rFonts w:ascii="Wingdings" w:hAnsi="Wingdings" w:hint="default"/>
+      </w:rPr>
+    </w:lvl>
+    <w:lvl w:ilvl="3" w:tplc="04090001" w:tentative="1">
+      <w:start w:val="1"/>
+      <w:numFmt w:val="bullet"/>
+      <w:lvlText w:val=""/>
+      <w:lvlJc w:val="left"/>
+      <w:pPr>
+        <w:ind w:left="2880" w:hanging="360"/>
+      </w:pPr>
+      <w:rPr>
+        <w:rFonts w:ascii="Symbol" w:hAnsi="Symbol" w:hint="default"/>
+      </w:rPr>
+    </w:lvl>
+    <w:lvl w:ilvl="4" w:tplc="04090003" w:tentative="1">
+      <w:start w:val="1"/>
+      <w:numFmt w:val="bullet"/>
+      <w:lvlText w:val="o"/>
+      <w:lvlJc w:val="left"/>
+      <w:pPr>
+        <w:ind w:left="3600" w:hanging="360"/>
+      </w:pPr>
+      <w:rPr>
+        <w:rFonts w:ascii="Courier New" w:hAnsi="Courier New" w:cs="Courier New" w:hint="default"/>
+      </w:rPr>
+    </w:lvl>
+    <w:lvl w:ilvl="5" w:tplc="04090005" w:tentative="1">
+      <w:start w:val="1"/>
+      <w:numFmt w:val="bullet"/>
+      <w:lvlText w:val=""/>
+      <w:lvlJc w:val="left"/>
+      <w:pPr>
+        <w:ind w:left="4320" w:hanging="360"/>
+      </w:pPr>
+      <w:rPr>
+        <w:rFonts w:ascii="Wingdings" w:hAnsi="Wingdings" w:hint="default"/>
+      </w:rPr>
+    </w:lvl>
+    <w:lvl w:ilvl="6" w:tplc="04090001" w:tentative="1">
+      <w:start w:val="1"/>
+      <w:numFmt w:val="bullet"/>
+      <w:lvlText w:val=""/>
+      <w:lvlJc w:val="left"/>
+      <w:pPr>
+        <w:ind w:left="5040" w:hanging="360"/>
+      </w:pPr>
+      <w:rPr>
+        <w:rFonts w:ascii="Symbol" w:hAnsi="Symbol" w:hint="default"/>
+      </w:rPr>
+    </w:lvl>
+    <w:lvl w:ilvl="7" w:tplc="04090003" w:tentative="1">
+      <w:start w:val="1"/>
+      <w:numFmt w:val="bullet"/>
+      <w:lvlText w:val="o"/>
+      <w:lvlJc w:val="left"/>
+      <w:pPr>
+        <w:ind w:left="5760" w:hanging="360"/>
+      </w:pPr>
+      <w:rPr>
+        <w:rFonts w:ascii="Courier New" w:hAnsi="Courier New" w:cs="Courier New" w:hint="default"/>
+      </w:rPr>
+    </w:lvl>
+    <w:lvl w:ilvl="8" w:tplc="04090005" w:tentative="1">
+      <w:start w:val="1"/>
+      <w:numFmt w:val="bullet"/>
+      <w:lvlText w:val=""/>
+      <w:lvlJc w:val="left"/>
+      <w:pPr>
+        <w:ind w:left="6480" w:hanging="360"/>
+      </w:pPr>
+      <w:rPr>
+        <w:rFonts w:ascii="Wingdings" w:hAnsi="Wingdings" w:hint="default"/>
+      </w:rPr>
+    </w:lvl>
+  </w:abstractNum>
+  <w:abstractNum w:abstractNumId="1" w15:restartNumberingAfterBreak="0">
+    <w:nsid w:val="22717434"/>
+    <w:multiLevelType w:val="hybridMultilevel"/>
+    <w:tmpl w:val="8D706D8A"/>
+    <w:lvl w:ilvl="0" w:tplc="0409000F">
+      <w:start w:val="1"/>
+      <w:numFmt w:val="decimal"/>
+      <w:lvlText w:val="%1."/>
+      <w:lvlJc w:val="left"/>
+      <w:pPr>
+        <w:ind w:left="720" w:hanging="360"/>
+      </w:pPr>
+    </w:lvl>
+    <w:lvl w:ilvl="1" w:tplc="04090019" w:tentative="1">
+      <w:start w:val="1"/>
+      <w:numFmt w:val="lowerLetter"/>
+      <w:lvlText w:val="%2."/>
+      <w:lvlJc w:val="left"/>
+      <w:pPr>
+        <w:ind w:left="1440" w:hanging="360"/>
+      </w:pPr>
+    </w:lvl>
+    <w:lvl w:ilvl="2" w:tplc="0409001B" w:tentative="1">
+      <w:start w:val="1"/>
+      <w:numFmt w:val="lowerRoman"/>
+      <w:lvlText w:val="%3."/>
+      <w:lvlJc w:val="right"/>
+      <w:pPr>
+        <w:ind w:left="2160" w:hanging="180"/>
+      </w:pPr>
+    </w:lvl>
+    <w:lvl w:ilvl="3" w:tplc="0409000F" w:tentative="1">
+      <w:start w:val="1"/>
+      <w:numFmt w:val="decimal"/>
+      <w:lvlText w:val="%4."/>
+      <w:lvlJc w:val="left"/>
+      <w:pPr>
+        <w:ind w:left="2880" w:hanging="360"/>
+      </w:pPr>
+    </w:lvl>
+    <w:lvl w:ilvl="4" w:tplc="04090019" w:tentative="1">
+      <w:start w:val="1"/>
+      <w:numFmt w:val="lowerLetter"/>
+      <w:lvlText w:val="%5."/>
+      <w:lvlJc w:val="left"/>
+      <w:pPr>
+        <w:ind w:left="3600" w:hanging="360"/>
+      </w:pPr>
+    </w:lvl>
+    <w:lvl w:ilvl="5" w:tplc="0409001B" w:tentative="1">
+      <w:start w:val="1"/>
+      <w:numFmt w:val="lowerRoman"/>
+      <w:lvlText w:val="%6."/>
+      <w:lvlJc w:val="right"/>
+      <w:pPr>
+        <w:ind w:left="4320" w:hanging="180"/>
+      </w:pPr>
+    </w:lvl>
+    <w:lvl w:ilvl="6" w:tplc="0409000F" w:tentative="1">
+      <w:start w:val="1"/>
+      <w:numFmt w:val="decimal"/>
+      <w:lvlText w:val="%7."/>
+      <w:lvlJc w:val="left"/>
+      <w:pPr>
+        <w:ind w:left="5040" w:hanging="360"/>
+      </w:pPr>
+    </w:lvl>
+    <w:lvl w:ilvl="7" w:tplc="04090019" w:tentative="1">
+      <w:start w:val="1"/>
+      <w:numFmt w:val="lowerLetter"/>
+      <w:lvlText w:val="%8."/>
+      <w:lvlJc w:val="left"/>
+      <w:pPr>
+        <w:ind w:left="5760" w:hanging="360"/>
+      </w:pPr>
+    </w:lvl>
+    <w:lvl w:ilvl="8" w:tplc="0409001B" w:tentative="1">
+      <w:start w:val="1"/>
+      <w:numFmt w:val="lowerRoman"/>
+      <w:lvlText w:val="%9."/>
+      <w:lvlJc w:val="right"/>
+      <w:pPr>
+        <w:ind w:left="6480" w:hanging="180"/>
+      </w:pPr>
+    </w:lvl>
+  </w:abstractNum>
+  <w:abstractNum w:abstractNumId="2" w15:restartNumberingAfterBreak="0">
     <w:nsid w:val="4E0B3CA6"/>
     <w:multiLevelType w:val="hybridMultilevel"/>
     <w:tmpl w:val="D2B861BC"/>
@@ -1452,6 +2648,12 @@
     </w:lvl>
   </w:abstractNum>
   <w:num w:numId="1">
+    <w:abstractNumId w:val="2"/>
+  </w:num>
+  <w:num w:numId="2">
+    <w:abstractNumId w:val="1"/>
+  </w:num>
+  <w:num w:numId="3">
     <w:abstractNumId w:val="0"/>
   </w:num>
 </w:numbering>
@@ -1629,7 +2831,7 @@
     <w:lsdException w:name="Table Web 2" w:semiHidden="1" w:unhideWhenUsed="1"/>
     <w:lsdException w:name="Table Web 3" w:semiHidden="1" w:unhideWhenUsed="1"/>
     <w:lsdException w:name="Balloon Text" w:semiHidden="1" w:unhideWhenUsed="1"/>
-    <w:lsdException w:name="Table Grid" w:semiHidden="1" w:uiPriority="39" w:unhideWhenUsed="1"/>
+    <w:lsdException w:name="Table Grid" w:uiPriority="39"/>
     <w:lsdException w:name="Table Theme" w:semiHidden="1" w:unhideWhenUsed="1"/>
     <w:lsdException w:name="Placeholder Text" w:semiHidden="1"/>
     <w:lsdException w:name="No Spacing" w:uiPriority="1" w:qFormat="1"/>

</xml_diff>